<commit_message>
SCRIPTBD V2 Y BD ESCRITO
</commit_message>
<xml_diff>
--- a/Documentacion/BBDD/DiseñoBDescrito.docx
+++ b/Documentacion/BBDD/DiseñoBDescrito.docx
@@ -548,8 +548,14 @@
           <w:ilvl w:val="0"/>
           <w:numId w:val="9"/>
         </w:numPr>
-      </w:pPr>
-      <w:r>
+        <w:rPr>
+          <w:u w:val="single"/>
+        </w:rPr>
+      </w:pPr>
+      <w:r>
+        <w:rPr>
+          <w:u w:val="single"/>
+        </w:rPr>
         <w:t>id entrenamiento</w:t>
       </w:r>
     </w:p>
@@ -603,9 +609,13 @@
         </w:numPr>
         <w:rPr>
           <w:b/>
-        </w:rPr>
-      </w:pPr>
-      <w:r>
+          <w:u w:val="single"/>
+        </w:rPr>
+      </w:pPr>
+      <w:r>
+        <w:rPr>
+          <w:u w:val="single"/>
+        </w:rPr>
         <w:t>id entrenamiento</w:t>
       </w:r>
     </w:p>
@@ -633,9 +643,13 @@
         </w:numPr>
         <w:rPr>
           <w:b/>
-        </w:rPr>
-      </w:pPr>
-      <w:r>
+          <w:u w:val="single"/>
+        </w:rPr>
+      </w:pPr>
+      <w:r>
+        <w:rPr>
+          <w:u w:val="single"/>
+        </w:rPr>
         <w:t>orden</w:t>
       </w:r>
     </w:p>
@@ -661,12 +675,19 @@
         </w:numPr>
         <w:rPr>
           <w:b/>
-        </w:rPr>
-      </w:pPr>
-      <w:r>
+          <w:u w:val="single"/>
+        </w:rPr>
+      </w:pPr>
+      <w:r>
+        <w:rPr>
+          <w:u w:val="single"/>
+        </w:rPr>
         <w:t>hora</w:t>
       </w:r>
       <w:r>
+        <w:rPr>
+          <w:u w:val="single"/>
+        </w:rPr>
         <w:t>/fecha</w:t>
       </w:r>
     </w:p>
@@ -679,9 +700,13 @@
         </w:numPr>
         <w:rPr>
           <w:b/>
-        </w:rPr>
-      </w:pPr>
-      <w:r>
+          <w:u w:val="single"/>
+        </w:rPr>
+      </w:pPr>
+      <w:r>
+        <w:rPr>
+          <w:u w:val="single"/>
+        </w:rPr>
         <w:t>id grupo</w:t>
       </w:r>
     </w:p>
@@ -767,9 +792,13 @@
         </w:numPr>
         <w:rPr>
           <w:b/>
-        </w:rPr>
-      </w:pPr>
-      <w:r>
+          <w:u w:val="single"/>
+        </w:rPr>
+      </w:pPr>
+      <w:r>
+        <w:rPr>
+          <w:u w:val="single"/>
+        </w:rPr>
         <w:t>id grupo</w:t>
       </w:r>
     </w:p>
@@ -782,32 +811,43 @@
         </w:numPr>
         <w:rPr>
           <w:b/>
-        </w:rPr>
-      </w:pPr>
-      <w:r>
+          <w:u w:val="single"/>
+        </w:rPr>
+      </w:pPr>
+      <w:r>
+        <w:rPr>
+          <w:u w:val="single"/>
+        </w:rPr>
         <w:t>hora</w:t>
       </w:r>
       <w:r>
+        <w:rPr>
+          <w:u w:val="single"/>
+        </w:rPr>
         <w:t>/fecha</w:t>
       </w:r>
+    </w:p>
+    <w:p>
+      <w:pPr>
+        <w:pStyle w:val="Prrafodelista"/>
+        <w:numPr>
+          <w:ilvl w:val="0"/>
+          <w:numId w:val="11"/>
+        </w:numPr>
+        <w:rPr>
+          <w:b/>
+          <w:u w:val="single"/>
+        </w:rPr>
+      </w:pPr>
       <w:bookmarkStart w:id="0" w:name="_GoBack"/>
-      <w:bookmarkEnd w:id="0"/>
-    </w:p>
-    <w:p>
-      <w:pPr>
-        <w:pStyle w:val="Prrafodelista"/>
-        <w:numPr>
-          <w:ilvl w:val="0"/>
-          <w:numId w:val="11"/>
-        </w:numPr>
-        <w:rPr>
-          <w:b/>
-        </w:rPr>
-      </w:pPr>
-      <w:r>
+      <w:r>
+        <w:rPr>
+          <w:u w:val="single"/>
+        </w:rPr>
         <w:t>id alumno</w:t>
       </w:r>
     </w:p>
+    <w:bookmarkEnd w:id="0"/>
     <w:p>
       <w:pPr>
         <w:pStyle w:val="Prrafodelista"/>

</xml_diff>

<commit_message>
Diseño BD escrito 3.0
</commit_message>
<xml_diff>
--- a/Documentacion/BBDD/DiseñoBDescrito.docx
+++ b/Documentacion/BBDD/DiseñoBDescrito.docx
@@ -1,6 +1,6 @@
 
 <file path=word/document.xml><?xml version="1.0" encoding="utf-8"?>
-<w:document xmlns:wpc="http://schemas.microsoft.com/office/word/2010/wordprocessingCanvas" xmlns:cx="http://schemas.microsoft.com/office/drawing/2014/chartex" xmlns:cx1="http://schemas.microsoft.com/office/drawing/2015/9/8/chartex" xmlns:cx2="http://schemas.microsoft.com/office/drawing/2015/10/21/chartex" xmlns:cx3="http://schemas.microsoft.com/office/drawing/2016/5/9/chartex" xmlns:cx4="http://schemas.microsoft.com/office/drawing/2016/5/10/chartex" xmlns:cx5="http://schemas.microsoft.com/office/drawing/2016/5/11/chartex" xmlns:cx6="http://schemas.microsoft.com/office/drawing/2016/5/12/chartex" xmlns:cx7="http://schemas.microsoft.com/office/drawing/2016/5/13/chartex" xmlns:cx8="http://schemas.microsoft.com/office/drawing/2016/5/14/chartex" xmlns:mc="http://schemas.openxmlformats.org/markup-compatibility/2006" xmlns:aink="http://schemas.microsoft.com/office/drawing/2016/ink" xmlns:am3d="http://schemas.microsoft.com/office/drawing/2017/model3d" xmlns:o="urn:schemas-microsoft-com:office:office" xmlns:r="http://schemas.openxmlformats.org/officeDocument/2006/relationships" xmlns:m="http://schemas.openxmlformats.org/officeDocument/2006/math" xmlns:v="urn:schemas-microsoft-com:vml" xmlns:wp14="http://schemas.microsoft.com/office/word/2010/wordprocessingDrawing" xmlns:wp="http://schemas.openxmlformats.org/drawingml/2006/wordprocessingDrawing" xmlns:w10="urn:schemas-microsoft-com:office:word" xmlns:w="http://schemas.openxmlformats.org/wordprocessingml/2006/main" xmlns:w14="http://schemas.microsoft.com/office/word/2010/wordml" xmlns:w15="http://schemas.microsoft.com/office/word/2012/wordml" xmlns:w16cid="http://schemas.microsoft.com/office/word/2016/wordml/cid" xmlns:w16se="http://schemas.microsoft.com/office/word/2015/wordml/symex" xmlns:wpg="http://schemas.microsoft.com/office/word/2010/wordprocessingGroup" xmlns:wpi="http://schemas.microsoft.com/office/word/2010/wordprocessingInk" xmlns:wne="http://schemas.microsoft.com/office/word/2006/wordml" xmlns:wps="http://schemas.microsoft.com/office/word/2010/wordprocessingShape" mc:Ignorable="w14 w15 w16se w16cid wp14">
+<w:document xmlns:wpc="http://schemas.microsoft.com/office/word/2010/wordprocessingCanvas" xmlns:mc="http://schemas.openxmlformats.org/markup-compatibility/2006" xmlns:o="urn:schemas-microsoft-com:office:office" xmlns:r="http://schemas.openxmlformats.org/officeDocument/2006/relationships" xmlns:m="http://schemas.openxmlformats.org/officeDocument/2006/math" xmlns:v="urn:schemas-microsoft-com:vml" xmlns:wp14="http://schemas.microsoft.com/office/word/2010/wordprocessingDrawing" xmlns:wp="http://schemas.openxmlformats.org/drawingml/2006/wordprocessingDrawing" xmlns:w10="urn:schemas-microsoft-com:office:word" xmlns:w="http://schemas.openxmlformats.org/wordprocessingml/2006/main" xmlns:w14="http://schemas.microsoft.com/office/word/2010/wordml" xmlns:w15="http://schemas.microsoft.com/office/word/2012/wordml" xmlns:wpg="http://schemas.microsoft.com/office/word/2010/wordprocessingGroup" xmlns:wpi="http://schemas.microsoft.com/office/word/2010/wordprocessingInk" xmlns:wne="http://schemas.microsoft.com/office/word/2006/wordml" xmlns:wps="http://schemas.microsoft.com/office/word/2010/wordprocessingShape" mc:Ignorable="w14 w15 wp14">
   <w:body>
     <w:p>
       <w:pPr>
@@ -17,7 +17,7 @@
     </w:p>
     <w:p>
       <w:pPr>
-        <w:pStyle w:val="Prrafodelista"/>
+        <w:pStyle w:val="Pargrafdellista"/>
         <w:numPr>
           <w:ilvl w:val="0"/>
           <w:numId w:val="2"/>
@@ -36,7 +36,7 @@
     </w:p>
     <w:p>
       <w:pPr>
-        <w:pStyle w:val="Prrafodelista"/>
+        <w:pStyle w:val="Pargrafdellista"/>
         <w:numPr>
           <w:ilvl w:val="0"/>
           <w:numId w:val="2"/>
@@ -51,7 +51,7 @@
     </w:p>
     <w:p>
       <w:pPr>
-        <w:pStyle w:val="Prrafodelista"/>
+        <w:pStyle w:val="Pargrafdellista"/>
         <w:numPr>
           <w:ilvl w:val="0"/>
           <w:numId w:val="2"/>
@@ -66,7 +66,7 @@
     </w:p>
     <w:p>
       <w:pPr>
-        <w:pStyle w:val="Prrafodelista"/>
+        <w:pStyle w:val="Pargrafdellista"/>
         <w:numPr>
           <w:ilvl w:val="0"/>
           <w:numId w:val="2"/>
@@ -81,7 +81,7 @@
     </w:p>
     <w:p>
       <w:pPr>
-        <w:pStyle w:val="Prrafodelista"/>
+        <w:pStyle w:val="Pargrafdellista"/>
         <w:numPr>
           <w:ilvl w:val="0"/>
           <w:numId w:val="2"/>
@@ -98,7 +98,7 @@
     </w:p>
     <w:p>
       <w:pPr>
-        <w:pStyle w:val="Prrafodelista"/>
+        <w:pStyle w:val="Pargrafdellista"/>
         <w:numPr>
           <w:ilvl w:val="0"/>
           <w:numId w:val="2"/>
@@ -113,7 +113,7 @@
     </w:p>
     <w:p>
       <w:pPr>
-        <w:pStyle w:val="Prrafodelista"/>
+        <w:pStyle w:val="Pargrafdellista"/>
         <w:numPr>
           <w:ilvl w:val="0"/>
           <w:numId w:val="2"/>
@@ -128,6 +128,21 @@
     </w:p>
     <w:p>
       <w:pPr>
+        <w:pStyle w:val="Pargrafdellista"/>
+        <w:numPr>
+          <w:ilvl w:val="0"/>
+          <w:numId w:val="2"/>
+        </w:numPr>
+        <w:rPr>
+          <w:b/>
+        </w:rPr>
+      </w:pPr>
+      <w:r>
+        <w:t>género</w:t>
+      </w:r>
+    </w:p>
+    <w:p>
+      <w:pPr>
         <w:rPr>
           <w:b/>
         </w:rPr>
@@ -141,7 +156,7 @@
     </w:p>
     <w:p>
       <w:pPr>
-        <w:pStyle w:val="Prrafodelista"/>
+        <w:pStyle w:val="Pargrafdellista"/>
         <w:numPr>
           <w:ilvl w:val="0"/>
           <w:numId w:val="3"/>
@@ -160,7 +175,7 @@
     </w:p>
     <w:p>
       <w:pPr>
-        <w:pStyle w:val="Prrafodelista"/>
+        <w:pStyle w:val="Pargrafdellista"/>
         <w:numPr>
           <w:ilvl w:val="0"/>
           <w:numId w:val="3"/>
@@ -175,7 +190,7 @@
     </w:p>
     <w:p>
       <w:pPr>
-        <w:pStyle w:val="Prrafodelista"/>
+        <w:pStyle w:val="Pargrafdellista"/>
         <w:numPr>
           <w:ilvl w:val="0"/>
           <w:numId w:val="3"/>
@@ -190,7 +205,7 @@
     </w:p>
     <w:p>
       <w:pPr>
-        <w:pStyle w:val="Prrafodelista"/>
+        <w:pStyle w:val="Pargrafdellista"/>
         <w:numPr>
           <w:ilvl w:val="0"/>
           <w:numId w:val="3"/>
@@ -218,7 +233,7 @@
     </w:p>
     <w:p>
       <w:pPr>
-        <w:pStyle w:val="Prrafodelista"/>
+        <w:pStyle w:val="Pargrafdellista"/>
         <w:numPr>
           <w:ilvl w:val="0"/>
           <w:numId w:val="4"/>
@@ -237,7 +252,7 @@
     </w:p>
     <w:p>
       <w:pPr>
-        <w:pStyle w:val="Prrafodelista"/>
+        <w:pStyle w:val="Pargrafdellista"/>
         <w:numPr>
           <w:ilvl w:val="0"/>
           <w:numId w:val="4"/>
@@ -252,7 +267,7 @@
     </w:p>
     <w:p>
       <w:pPr>
-        <w:pStyle w:val="Prrafodelista"/>
+        <w:pStyle w:val="Pargrafdellista"/>
         <w:numPr>
           <w:ilvl w:val="0"/>
           <w:numId w:val="4"/>
@@ -267,7 +282,7 @@
     </w:p>
     <w:p>
       <w:pPr>
-        <w:pStyle w:val="Prrafodelista"/>
+        <w:pStyle w:val="Pargrafdellista"/>
         <w:numPr>
           <w:ilvl w:val="0"/>
           <w:numId w:val="4"/>
@@ -282,7 +297,7 @@
     </w:p>
     <w:p>
       <w:pPr>
-        <w:pStyle w:val="Prrafodelista"/>
+        <w:pStyle w:val="Pargrafdellista"/>
         <w:numPr>
           <w:ilvl w:val="0"/>
           <w:numId w:val="4"/>
@@ -297,7 +312,7 @@
     </w:p>
     <w:p>
       <w:pPr>
-        <w:pStyle w:val="Prrafodelista"/>
+        <w:pStyle w:val="Pargrafdellista"/>
         <w:numPr>
           <w:ilvl w:val="0"/>
           <w:numId w:val="4"/>
@@ -312,7 +327,7 @@
     </w:p>
     <w:p>
       <w:pPr>
-        <w:pStyle w:val="Prrafodelista"/>
+        <w:pStyle w:val="Pargrafdellista"/>
         <w:numPr>
           <w:ilvl w:val="0"/>
           <w:numId w:val="4"/>
@@ -340,7 +355,7 @@
     </w:p>
     <w:p>
       <w:pPr>
-        <w:pStyle w:val="Prrafodelista"/>
+        <w:pStyle w:val="Pargrafdellista"/>
         <w:numPr>
           <w:ilvl w:val="0"/>
           <w:numId w:val="5"/>
@@ -359,7 +374,7 @@
     </w:p>
     <w:p>
       <w:pPr>
-        <w:pStyle w:val="Prrafodelista"/>
+        <w:pStyle w:val="Pargrafdellista"/>
         <w:numPr>
           <w:ilvl w:val="0"/>
           <w:numId w:val="5"/>
@@ -374,7 +389,7 @@
     </w:p>
     <w:p>
       <w:pPr>
-        <w:pStyle w:val="Prrafodelista"/>
+        <w:pStyle w:val="Pargrafdellista"/>
         <w:numPr>
           <w:ilvl w:val="0"/>
           <w:numId w:val="5"/>
@@ -383,18 +398,20 @@
           <w:b/>
         </w:rPr>
       </w:pPr>
-      <w:r>
-        <w:t>id responsable</w:t>
-      </w:r>
-    </w:p>
-    <w:p>
-      <w:pPr>
-        <w:rPr>
-          <w:b/>
-        </w:rPr>
-      </w:pPr>
       <w:proofErr w:type="spellStart"/>
       <w:r>
+        <w:t>categoria</w:t>
+      </w:r>
+      <w:proofErr w:type="spellEnd"/>
+    </w:p>
+    <w:p>
+      <w:pPr>
+        <w:rPr>
+          <w:b/>
+        </w:rPr>
+      </w:pPr>
+      <w:proofErr w:type="spellStart"/>
+      <w:r>
         <w:rPr>
           <w:b/>
         </w:rPr>
@@ -404,7 +421,7 @@
     </w:p>
     <w:p>
       <w:pPr>
-        <w:pStyle w:val="Prrafodelista"/>
+        <w:pStyle w:val="Pargrafdellista"/>
         <w:numPr>
           <w:ilvl w:val="0"/>
           <w:numId w:val="6"/>
@@ -422,7 +439,7 @@
     </w:p>
     <w:p>
       <w:pPr>
-        <w:pStyle w:val="Prrafodelista"/>
+        <w:pStyle w:val="Pargrafdellista"/>
         <w:numPr>
           <w:ilvl w:val="0"/>
           <w:numId w:val="6"/>
@@ -453,7 +470,7 @@
     </w:p>
     <w:p>
       <w:pPr>
-        <w:pStyle w:val="Prrafodelista"/>
+        <w:pStyle w:val="Pargrafdellista"/>
         <w:numPr>
           <w:ilvl w:val="0"/>
           <w:numId w:val="7"/>
@@ -471,7 +488,7 @@
     </w:p>
     <w:p>
       <w:pPr>
-        <w:pStyle w:val="Prrafodelista"/>
+        <w:pStyle w:val="Pargrafdellista"/>
         <w:numPr>
           <w:ilvl w:val="0"/>
           <w:numId w:val="7"/>
@@ -496,7 +513,7 @@
     </w:p>
     <w:p>
       <w:pPr>
-        <w:pStyle w:val="Prrafodelista"/>
+        <w:pStyle w:val="Pargrafdellista"/>
         <w:numPr>
           <w:ilvl w:val="0"/>
           <w:numId w:val="8"/>
@@ -515,7 +532,7 @@
     </w:p>
     <w:p>
       <w:pPr>
-        <w:pStyle w:val="Prrafodelista"/>
+        <w:pStyle w:val="Pargrafdellista"/>
         <w:numPr>
           <w:ilvl w:val="0"/>
           <w:numId w:val="8"/>
@@ -530,20 +547,64 @@
     </w:p>
     <w:p>
       <w:pPr>
-        <w:rPr>
-          <w:b/>
-        </w:rPr>
-      </w:pPr>
-      <w:r>
-        <w:rPr>
-          <w:b/>
-        </w:rPr>
+        <w:pStyle w:val="Pargrafdellista"/>
+        <w:numPr>
+          <w:ilvl w:val="0"/>
+          <w:numId w:val="8"/>
+        </w:numPr>
+        <w:rPr>
+          <w:b/>
+        </w:rPr>
+      </w:pPr>
+      <w:r>
+        <w:t>id deporte</w:t>
+      </w:r>
+    </w:p>
+    <w:p>
+      <w:pPr>
+        <w:pStyle w:val="Pargrafdellista"/>
+        <w:numPr>
+          <w:ilvl w:val="0"/>
+          <w:numId w:val="8"/>
+        </w:numPr>
+        <w:rPr>
+          <w:b/>
+        </w:rPr>
+      </w:pPr>
+      <w:r>
+        <w:t>id entrenador</w:t>
+      </w:r>
+    </w:p>
+    <w:p>
+      <w:pPr>
+        <w:pStyle w:val="Pargrafdellista"/>
+      </w:pPr>
+    </w:p>
+    <w:p>
+      <w:pPr>
+        <w:pStyle w:val="Pargrafdellista"/>
+        <w:rPr>
+          <w:b/>
+        </w:rPr>
+      </w:pPr>
+    </w:p>
+    <w:p>
+      <w:pPr>
+        <w:rPr>
+          <w:b/>
+        </w:rPr>
+      </w:pPr>
+      <w:r>
+        <w:rPr>
+          <w:b/>
+        </w:rPr>
+        <w:lastRenderedPageBreak/>
         <w:t>Entrenamientos</w:t>
       </w:r>
     </w:p>
     <w:p>
       <w:pPr>
-        <w:pStyle w:val="Prrafodelista"/>
+        <w:pStyle w:val="Pargrafdellista"/>
         <w:numPr>
           <w:ilvl w:val="0"/>
           <w:numId w:val="9"/>
@@ -561,7 +622,7 @@
     </w:p>
     <w:p>
       <w:pPr>
-        <w:pStyle w:val="Prrafodelista"/>
+        <w:pStyle w:val="Pargrafdellista"/>
         <w:numPr>
           <w:ilvl w:val="0"/>
           <w:numId w:val="9"/>
@@ -573,16 +634,25 @@
     </w:p>
     <w:p>
       <w:pPr>
-        <w:rPr>
-          <w:b/>
-        </w:rPr>
-      </w:pPr>
-      <w:r>
-        <w:rPr>
-          <w:b/>
-        </w:rPr>
-        <w:br w:type="page"/>
-      </w:r>
+        <w:pStyle w:val="Pargrafdellista"/>
+        <w:numPr>
+          <w:ilvl w:val="0"/>
+          <w:numId w:val="9"/>
+        </w:numPr>
+      </w:pPr>
+      <w:r>
+        <w:t>id de</w:t>
+      </w:r>
+      <w:bookmarkStart w:id="0" w:name="_GoBack"/>
+      <w:bookmarkEnd w:id="0"/>
+      <w:r>
+        <w:t>porte</w:t>
+      </w:r>
+    </w:p>
+    <w:p>
+      <w:pPr>
+        <w:pStyle w:val="Pargrafdellista"/>
+      </w:pPr>
     </w:p>
     <w:p>
       <w:pPr>
@@ -595,14 +665,13 @@
         <w:rPr>
           <w:b/>
         </w:rPr>
-        <w:lastRenderedPageBreak/>
         <w:t>EntrenamientosEjercicios</w:t>
       </w:r>
       <w:proofErr w:type="spellEnd"/>
     </w:p>
     <w:p>
       <w:pPr>
-        <w:pStyle w:val="Prrafodelista"/>
+        <w:pStyle w:val="Pargrafdellista"/>
         <w:numPr>
           <w:ilvl w:val="0"/>
           <w:numId w:val="9"/>
@@ -621,7 +690,7 @@
     </w:p>
     <w:p>
       <w:pPr>
-        <w:pStyle w:val="Prrafodelista"/>
+        <w:pStyle w:val="Pargrafdellista"/>
         <w:numPr>
           <w:ilvl w:val="0"/>
           <w:numId w:val="9"/>
@@ -636,7 +705,7 @@
     </w:p>
     <w:p>
       <w:pPr>
-        <w:pStyle w:val="Prrafodelista"/>
+        <w:pStyle w:val="Pargrafdellista"/>
         <w:numPr>
           <w:ilvl w:val="0"/>
           <w:numId w:val="9"/>
@@ -668,32 +737,22 @@
     </w:p>
     <w:p>
       <w:pPr>
-        <w:pStyle w:val="Prrafodelista"/>
+        <w:pStyle w:val="Pargrafdellista"/>
         <w:numPr>
           <w:ilvl w:val="0"/>
           <w:numId w:val="10"/>
         </w:numPr>
         <w:rPr>
           <w:b/>
-          <w:u w:val="single"/>
-        </w:rPr>
-      </w:pPr>
-      <w:r>
-        <w:rPr>
-          <w:u w:val="single"/>
-        </w:rPr>
-        <w:t>hora</w:t>
-      </w:r>
-      <w:r>
-        <w:rPr>
-          <w:u w:val="single"/>
-        </w:rPr>
-        <w:t>/fecha</w:t>
-      </w:r>
-    </w:p>
-    <w:p>
-      <w:pPr>
-        <w:pStyle w:val="Prrafodelista"/>
+        </w:rPr>
+      </w:pPr>
+      <w:r>
+        <w:t>fecha</w:t>
+      </w:r>
+    </w:p>
+    <w:p>
+      <w:pPr>
+        <w:pStyle w:val="Pargrafdellista"/>
         <w:numPr>
           <w:ilvl w:val="0"/>
           <w:numId w:val="10"/>
@@ -707,63 +766,123 @@
         <w:rPr>
           <w:u w:val="single"/>
         </w:rPr>
+        <w:t xml:space="preserve">id sesión </w:t>
+      </w:r>
+    </w:p>
+    <w:p>
+      <w:pPr>
+        <w:pStyle w:val="Pargrafdellista"/>
+        <w:numPr>
+          <w:ilvl w:val="0"/>
+          <w:numId w:val="10"/>
+        </w:numPr>
+        <w:rPr>
+          <w:b/>
+          <w:u w:val="single"/>
+        </w:rPr>
+      </w:pPr>
+      <w:r>
+        <w:rPr>
+          <w:u w:val="single"/>
+        </w:rPr>
         <w:t>id grupo</w:t>
       </w:r>
     </w:p>
     <w:p>
       <w:pPr>
-        <w:pStyle w:val="Prrafodelista"/>
+        <w:pStyle w:val="Pargrafdellista"/>
         <w:numPr>
           <w:ilvl w:val="0"/>
           <w:numId w:val="10"/>
         </w:numPr>
         <w:rPr>
           <w:b/>
-        </w:rPr>
-      </w:pPr>
-      <w:r>
+          <w:u w:val="single"/>
+        </w:rPr>
+      </w:pPr>
+      <w:r>
+        <w:rPr>
+          <w:u w:val="single"/>
+        </w:rPr>
         <w:t>id entrenamiento</w:t>
       </w:r>
     </w:p>
     <w:p>
       <w:pPr>
-        <w:pStyle w:val="Prrafodelista"/>
+        <w:pStyle w:val="Pargrafdellista"/>
         <w:numPr>
           <w:ilvl w:val="0"/>
           <w:numId w:val="10"/>
         </w:numPr>
         <w:rPr>
           <w:b/>
-        </w:rPr>
-      </w:pPr>
-      <w:r>
-        <w:t>realizado</w:t>
-      </w:r>
-    </w:p>
-    <w:p>
-      <w:pPr>
-        <w:pStyle w:val="Prrafodelista"/>
+          <w:u w:val="single"/>
+        </w:rPr>
+      </w:pPr>
+      <w:proofErr w:type="spellStart"/>
+      <w:r>
+        <w:t>hora_inicio</w:t>
+      </w:r>
+      <w:proofErr w:type="spellEnd"/>
+    </w:p>
+    <w:p>
+      <w:pPr>
+        <w:pStyle w:val="Pargrafdellista"/>
         <w:numPr>
           <w:ilvl w:val="0"/>
           <w:numId w:val="10"/>
         </w:numPr>
         <w:rPr>
           <w:b/>
-        </w:rPr>
-      </w:pPr>
-      <w:r>
-        <w:t xml:space="preserve">motivo cancelación </w:t>
-      </w:r>
-    </w:p>
-    <w:p>
-      <w:pPr>
-        <w:pStyle w:val="Prrafodelista"/>
+          <w:u w:val="single"/>
+        </w:rPr>
+      </w:pPr>
+      <w:proofErr w:type="spellStart"/>
+      <w:r>
+        <w:t>hora_fin</w:t>
+      </w:r>
+      <w:proofErr w:type="spellEnd"/>
+    </w:p>
+    <w:p>
+      <w:pPr>
+        <w:pStyle w:val="Pargrafdellista"/>
         <w:numPr>
           <w:ilvl w:val="0"/>
           <w:numId w:val="10"/>
         </w:numPr>
         <w:rPr>
           <w:b/>
+          <w:u w:val="single"/>
+        </w:rPr>
+      </w:pPr>
+      <w:r>
+        <w:t>finalizado</w:t>
+      </w:r>
+    </w:p>
+    <w:p>
+      <w:pPr>
+        <w:pStyle w:val="Pargrafdellista"/>
+        <w:numPr>
+          <w:ilvl w:val="0"/>
+          <w:numId w:val="10"/>
+        </w:numPr>
+        <w:rPr>
+          <w:b/>
+        </w:rPr>
+      </w:pPr>
+      <w:r>
+        <w:t>motivo cancelación</w:t>
+      </w:r>
+    </w:p>
+    <w:p>
+      <w:pPr>
+        <w:pStyle w:val="Pargrafdellista"/>
+        <w:numPr>
+          <w:ilvl w:val="0"/>
+          <w:numId w:val="10"/>
+        </w:numPr>
+        <w:rPr>
+          <w:b/>
         </w:rPr>
       </w:pPr>
       <w:r>
@@ -785,7 +904,7 @@
     </w:p>
     <w:p>
       <w:pPr>
-        <w:pStyle w:val="Prrafodelista"/>
+        <w:pStyle w:val="Pargrafdellista"/>
         <w:numPr>
           <w:ilvl w:val="0"/>
           <w:numId w:val="11"/>
@@ -804,7 +923,7 @@
     </w:p>
     <w:p>
       <w:pPr>
-        <w:pStyle w:val="Prrafodelista"/>
+        <w:pStyle w:val="Pargrafdellista"/>
         <w:numPr>
           <w:ilvl w:val="0"/>
           <w:numId w:val="11"/>
@@ -818,18 +937,12 @@
         <w:rPr>
           <w:u w:val="single"/>
         </w:rPr>
-        <w:t>hora</w:t>
-      </w:r>
-      <w:r>
-        <w:rPr>
-          <w:u w:val="single"/>
-        </w:rPr>
-        <w:t>/fecha</w:t>
-      </w:r>
-    </w:p>
-    <w:p>
-      <w:pPr>
-        <w:pStyle w:val="Prrafodelista"/>
+        <w:t>id entrenamiento</w:t>
+      </w:r>
+    </w:p>
+    <w:p>
+      <w:pPr>
+        <w:pStyle w:val="Pargrafdellista"/>
         <w:numPr>
           <w:ilvl w:val="0"/>
           <w:numId w:val="11"/>
@@ -839,7 +952,6 @@
           <w:u w:val="single"/>
         </w:rPr>
       </w:pPr>
-      <w:bookmarkStart w:id="0" w:name="_GoBack"/>
       <w:r>
         <w:rPr>
           <w:u w:val="single"/>
@@ -847,20 +959,53 @@
         <w:t>id alumno</w:t>
       </w:r>
     </w:p>
-    <w:bookmarkEnd w:id="0"/>
-    <w:p>
-      <w:pPr>
-        <w:pStyle w:val="Prrafodelista"/>
+    <w:p>
+      <w:pPr>
+        <w:pStyle w:val="Pargrafdellista"/>
         <w:numPr>
           <w:ilvl w:val="0"/>
           <w:numId w:val="11"/>
         </w:numPr>
         <w:rPr>
           <w:b/>
+          <w:u w:val="single"/>
+        </w:rPr>
+      </w:pPr>
+      <w:r>
+        <w:rPr>
+          <w:u w:val="single"/>
+        </w:rPr>
+        <w:t>id sesión</w:t>
+      </w:r>
+    </w:p>
+    <w:p>
+      <w:pPr>
+        <w:pStyle w:val="Pargrafdellista"/>
+        <w:numPr>
+          <w:ilvl w:val="0"/>
+          <w:numId w:val="11"/>
+        </w:numPr>
+        <w:rPr>
+          <w:b/>
         </w:rPr>
       </w:pPr>
       <w:r>
         <w:t>asistencia</w:t>
+      </w:r>
+    </w:p>
+    <w:p>
+      <w:pPr>
+        <w:pStyle w:val="Pargrafdellista"/>
+        <w:numPr>
+          <w:ilvl w:val="0"/>
+          <w:numId w:val="11"/>
+        </w:numPr>
+        <w:rPr>
+          <w:b/>
+        </w:rPr>
+      </w:pPr>
+      <w:r>
+        <w:t>valoración</w:t>
       </w:r>
     </w:p>
     <w:p>
@@ -902,8 +1047,8 @@
 </file>
 
 <file path=word/numbering.xml><?xml version="1.0" encoding="utf-8"?>
-<w:numbering xmlns:wpc="http://schemas.microsoft.com/office/word/2010/wordprocessingCanvas" xmlns:cx="http://schemas.microsoft.com/office/drawing/2014/chartex" xmlns:cx1="http://schemas.microsoft.com/office/drawing/2015/9/8/chartex" xmlns:cx2="http://schemas.microsoft.com/office/drawing/2015/10/21/chartex" xmlns:cx3="http://schemas.microsoft.com/office/drawing/2016/5/9/chartex" xmlns:cx4="http://schemas.microsoft.com/office/drawing/2016/5/10/chartex" xmlns:cx5="http://schemas.microsoft.com/office/drawing/2016/5/11/chartex" xmlns:cx6="http://schemas.microsoft.com/office/drawing/2016/5/12/chartex" xmlns:cx7="http://schemas.microsoft.com/office/drawing/2016/5/13/chartex" xmlns:cx8="http://schemas.microsoft.com/office/drawing/2016/5/14/chartex" xmlns:mc="http://schemas.openxmlformats.org/markup-compatibility/2006" xmlns:aink="http://schemas.microsoft.com/office/drawing/2016/ink" xmlns:am3d="http://schemas.microsoft.com/office/drawing/2017/model3d" xmlns:o="urn:schemas-microsoft-com:office:office" xmlns:r="http://schemas.openxmlformats.org/officeDocument/2006/relationships" xmlns:m="http://schemas.openxmlformats.org/officeDocument/2006/math" xmlns:v="urn:schemas-microsoft-com:vml" xmlns:wp14="http://schemas.microsoft.com/office/word/2010/wordprocessingDrawing" xmlns:wp="http://schemas.openxmlformats.org/drawingml/2006/wordprocessingDrawing" xmlns:w10="urn:schemas-microsoft-com:office:word" xmlns:w="http://schemas.openxmlformats.org/wordprocessingml/2006/main" xmlns:w14="http://schemas.microsoft.com/office/word/2010/wordml" xmlns:w15="http://schemas.microsoft.com/office/word/2012/wordml" xmlns:w16cid="http://schemas.microsoft.com/office/word/2016/wordml/cid" xmlns:w16se="http://schemas.microsoft.com/office/word/2015/wordml/symex" xmlns:wpg="http://schemas.microsoft.com/office/word/2010/wordprocessingGroup" xmlns:wpi="http://schemas.microsoft.com/office/word/2010/wordprocessingInk" xmlns:wne="http://schemas.microsoft.com/office/word/2006/wordml" xmlns:wps="http://schemas.microsoft.com/office/word/2010/wordprocessingShape" mc:Ignorable="w14 w15 w16se w16cid wp14">
-  <w:abstractNum w:abstractNumId="0" w15:restartNumberingAfterBreak="0">
+<w:numbering xmlns:wpc="http://schemas.microsoft.com/office/word/2010/wordprocessingCanvas" xmlns:mc="http://schemas.openxmlformats.org/markup-compatibility/2006" xmlns:o="urn:schemas-microsoft-com:office:office" xmlns:r="http://schemas.openxmlformats.org/officeDocument/2006/relationships" xmlns:m="http://schemas.openxmlformats.org/officeDocument/2006/math" xmlns:v="urn:schemas-microsoft-com:vml" xmlns:wp14="http://schemas.microsoft.com/office/word/2010/wordprocessingDrawing" xmlns:wp="http://schemas.openxmlformats.org/drawingml/2006/wordprocessingDrawing" xmlns:w10="urn:schemas-microsoft-com:office:word" xmlns:w="http://schemas.openxmlformats.org/wordprocessingml/2006/main" xmlns:w14="http://schemas.microsoft.com/office/word/2010/wordml" xmlns:w15="http://schemas.microsoft.com/office/word/2012/wordml" xmlns:wpg="http://schemas.microsoft.com/office/word/2010/wordprocessingGroup" xmlns:wpi="http://schemas.microsoft.com/office/word/2010/wordprocessingInk" xmlns:wne="http://schemas.microsoft.com/office/word/2006/wordml" xmlns:wps="http://schemas.microsoft.com/office/word/2010/wordprocessingShape" mc:Ignorable="w14 w15 wp14">
+  <w:abstractNum w:abstractNumId="0">
     <w:nsid w:val="059C676D"/>
     <w:multiLevelType w:val="hybridMultilevel"/>
     <w:tmpl w:val="3EA8127A"/>
@@ -1016,7 +1161,7 @@
       </w:rPr>
     </w:lvl>
   </w:abstractNum>
-  <w:abstractNum w:abstractNumId="1" w15:restartNumberingAfterBreak="0">
+  <w:abstractNum w:abstractNumId="1">
     <w:nsid w:val="09647ED7"/>
     <w:multiLevelType w:val="hybridMultilevel"/>
     <w:tmpl w:val="869EDD1C"/>
@@ -1129,7 +1274,7 @@
       </w:rPr>
     </w:lvl>
   </w:abstractNum>
-  <w:abstractNum w:abstractNumId="2" w15:restartNumberingAfterBreak="0">
+  <w:abstractNum w:abstractNumId="2">
     <w:nsid w:val="0A325903"/>
     <w:multiLevelType w:val="hybridMultilevel"/>
     <w:tmpl w:val="AC803F0C"/>
@@ -1242,7 +1387,7 @@
       </w:rPr>
     </w:lvl>
   </w:abstractNum>
-  <w:abstractNum w:abstractNumId="3" w15:restartNumberingAfterBreak="0">
+  <w:abstractNum w:abstractNumId="3">
     <w:nsid w:val="15E35ED0"/>
     <w:multiLevelType w:val="hybridMultilevel"/>
     <w:tmpl w:val="3E66366C"/>
@@ -1355,7 +1500,7 @@
       </w:rPr>
     </w:lvl>
   </w:abstractNum>
-  <w:abstractNum w:abstractNumId="4" w15:restartNumberingAfterBreak="0">
+  <w:abstractNum w:abstractNumId="4">
     <w:nsid w:val="24910AE1"/>
     <w:multiLevelType w:val="hybridMultilevel"/>
     <w:tmpl w:val="1C74DA2E"/>
@@ -1468,7 +1613,7 @@
       </w:rPr>
     </w:lvl>
   </w:abstractNum>
-  <w:abstractNum w:abstractNumId="5" w15:restartNumberingAfterBreak="0">
+  <w:abstractNum w:abstractNumId="5">
     <w:nsid w:val="2DA55D95"/>
     <w:multiLevelType w:val="hybridMultilevel"/>
     <w:tmpl w:val="CD966A02"/>
@@ -1581,7 +1726,7 @@
       </w:rPr>
     </w:lvl>
   </w:abstractNum>
-  <w:abstractNum w:abstractNumId="6" w15:restartNumberingAfterBreak="0">
+  <w:abstractNum w:abstractNumId="6">
     <w:nsid w:val="45B7521E"/>
     <w:multiLevelType w:val="hybridMultilevel"/>
     <w:tmpl w:val="0BE6F650"/>
@@ -1694,7 +1839,7 @@
       </w:rPr>
     </w:lvl>
   </w:abstractNum>
-  <w:abstractNum w:abstractNumId="7" w15:restartNumberingAfterBreak="0">
+  <w:abstractNum w:abstractNumId="7">
     <w:nsid w:val="6B1B3DCC"/>
     <w:multiLevelType w:val="hybridMultilevel"/>
     <w:tmpl w:val="EEA4A8A4"/>
@@ -1807,7 +1952,7 @@
       </w:rPr>
     </w:lvl>
   </w:abstractNum>
-  <w:abstractNum w:abstractNumId="8" w15:restartNumberingAfterBreak="0">
+  <w:abstractNum w:abstractNumId="8">
     <w:nsid w:val="70485064"/>
     <w:multiLevelType w:val="hybridMultilevel"/>
     <w:tmpl w:val="992A8A2A"/>
@@ -1920,7 +2065,7 @@
       </w:rPr>
     </w:lvl>
   </w:abstractNum>
-  <w:abstractNum w:abstractNumId="9" w15:restartNumberingAfterBreak="0">
+  <w:abstractNum w:abstractNumId="9">
     <w:nsid w:val="7AF56611"/>
     <w:multiLevelType w:val="hybridMultilevel"/>
     <w:tmpl w:val="CC8C94D4"/>
@@ -2033,7 +2178,7 @@
       </w:rPr>
     </w:lvl>
   </w:abstractNum>
-  <w:abstractNum w:abstractNumId="10" w15:restartNumberingAfterBreak="0">
+  <w:abstractNum w:abstractNumId="10">
     <w:nsid w:val="7F077282"/>
     <w:multiLevelType w:val="hybridMultilevel"/>
     <w:tmpl w:val="7D267E2E"/>
@@ -2183,7 +2328,7 @@
 </file>
 
 <file path=word/styles.xml><?xml version="1.0" encoding="utf-8"?>
-<w:styles xmlns:mc="http://schemas.openxmlformats.org/markup-compatibility/2006" xmlns:r="http://schemas.openxmlformats.org/officeDocument/2006/relationships" xmlns:w="http://schemas.openxmlformats.org/wordprocessingml/2006/main" xmlns:w14="http://schemas.microsoft.com/office/word/2010/wordml" xmlns:w15="http://schemas.microsoft.com/office/word/2012/wordml" xmlns:w16cid="http://schemas.microsoft.com/office/word/2016/wordml/cid" xmlns:w16se="http://schemas.microsoft.com/office/word/2015/wordml/symex" mc:Ignorable="w14 w15 w16se w16cid">
+<w:styles xmlns:mc="http://schemas.openxmlformats.org/markup-compatibility/2006" xmlns:r="http://schemas.openxmlformats.org/officeDocument/2006/relationships" xmlns:w="http://schemas.openxmlformats.org/wordprocessingml/2006/main" xmlns:w14="http://schemas.microsoft.com/office/word/2010/wordml" xmlns:w15="http://schemas.microsoft.com/office/word/2012/wordml" mc:Ignorable="w14 w15">
   <w:docDefaults>
     <w:rPrDefault>
       <w:rPr>
@@ -2199,7 +2344,7 @@
       </w:pPr>
     </w:pPrDefault>
   </w:docDefaults>
-  <w:latentStyles w:defLockedState="0" w:defUIPriority="99" w:defSemiHidden="0" w:defUnhideWhenUsed="0" w:defQFormat="0" w:count="375">
+  <w:latentStyles w:defLockedState="0" w:defUIPriority="99" w:defSemiHidden="0" w:defUnhideWhenUsed="0" w:defQFormat="0" w:count="371">
     <w:lsdException w:name="Normal" w:uiPriority="0" w:qFormat="1"/>
     <w:lsdException w:name="heading 1" w:uiPriority="9" w:qFormat="1"/>
     <w:lsdException w:name="heading 2" w:semiHidden="1" w:uiPriority="9" w:unhideWhenUsed="1" w:qFormat="1"/>
@@ -2571,22 +2716,18 @@
     <w:lsdException w:name="List Table 5 Dark Accent 6" w:uiPriority="50"/>
     <w:lsdException w:name="List Table 6 Colorful Accent 6" w:uiPriority="51"/>
     <w:lsdException w:name="List Table 7 Colorful Accent 6" w:uiPriority="52"/>
-    <w:lsdException w:name="Mention" w:semiHidden="1" w:unhideWhenUsed="1"/>
-    <w:lsdException w:name="Smart Hyperlink" w:semiHidden="1" w:unhideWhenUsed="1"/>
-    <w:lsdException w:name="Hashtag" w:semiHidden="1" w:unhideWhenUsed="1"/>
-    <w:lsdException w:name="Unresolved Mention" w:semiHidden="1" w:unhideWhenUsed="1"/>
   </w:latentStyles>
   <w:style w:type="paragraph" w:default="1" w:styleId="Normal">
     <w:name w:val="Normal"/>
     <w:qFormat/>
   </w:style>
-  <w:style w:type="character" w:default="1" w:styleId="Fuentedeprrafopredeter">
+  <w:style w:type="character" w:default="1" w:styleId="Tipusdelletraperdefectedelpargraf">
     <w:name w:val="Default Paragraph Font"/>
     <w:uiPriority w:val="1"/>
     <w:semiHidden/>
     <w:unhideWhenUsed/>
   </w:style>
-  <w:style w:type="table" w:default="1" w:styleId="Tablanormal">
+  <w:style w:type="table" w:default="1" w:styleId="Taulanormal">
     <w:name w:val="Normal Table"/>
     <w:uiPriority w:val="99"/>
     <w:semiHidden/>
@@ -2601,13 +2742,13 @@
       </w:tblCellMar>
     </w:tblPr>
   </w:style>
-  <w:style w:type="numbering" w:default="1" w:styleId="Sinlista">
+  <w:style w:type="numbering" w:default="1" w:styleId="Sensellista">
     <w:name w:val="No List"/>
     <w:uiPriority w:val="99"/>
     <w:semiHidden/>
     <w:unhideWhenUsed/>
   </w:style>
-  <w:style w:type="paragraph" w:styleId="Prrafodelista">
+  <w:style w:type="paragraph" w:styleId="Pargrafdellista">
     <w:name w:val="List Paragraph"/>
     <w:basedOn w:val="Normal"/>
     <w:uiPriority w:val="34"/>

</xml_diff>